<commit_message>
Update and add networking assignment docs and PDFs
Updated existing DOCX and PDF files for assignments 1-7. Added new DOCX and PDF files for assignments 8, 9, and a merged document covering assignments 1-9.
</commit_message>
<xml_diff>
--- a/Assignments/DOCs/01.StudyOfBasicNetworkingCommandsAndIPConfiguration .docx
+++ b/Assignments/DOCs/01.StudyOfBasicNetworkingCommandsAndIPConfiguration .docx
@@ -1031,9 +1031,9 @@
           <w:noProof/>
         </w:rPr>
         <w:drawing>
-          <wp:inline distT="0" distB="0" distL="0" distR="0" wp14:anchorId="54BD5654" wp14:editId="7F817210">
+          <wp:inline distT="0" distB="0" distL="0" distR="0" wp14:anchorId="54BD5654" wp14:editId="3A798994">
             <wp:extent cx="6286500" cy="5184775"/>
-            <wp:effectExtent l="19050" t="19050" r="19050" b="15875"/>
+            <wp:effectExtent l="38100" t="38100" r="38100" b="34925"/>
             <wp:docPr id="191075487" name="Picture 4"/>
             <wp:cNvGraphicFramePr>
               <a:graphicFrameLocks xmlns:a="http://schemas.openxmlformats.org/drawingml/2006/main" noChangeAspect="1"/>
@@ -1066,7 +1066,7 @@
                     <a:prstGeom prst="rect">
                       <a:avLst/>
                     </a:prstGeom>
-                    <a:ln>
+                    <a:ln w="38100">
                       <a:solidFill>
                         <a:schemeClr val="tx1"/>
                       </a:solidFill>
@@ -1109,9 +1109,9 @@
         </w:rPr>
         <w:lastRenderedPageBreak/>
         <w:drawing>
-          <wp:inline distT="0" distB="0" distL="0" distR="0" wp14:anchorId="21821434" wp14:editId="12BC84E2">
+          <wp:inline distT="0" distB="0" distL="0" distR="0" wp14:anchorId="21821434" wp14:editId="4D95BA57">
             <wp:extent cx="6300683" cy="8415942"/>
-            <wp:effectExtent l="19050" t="19050" r="24130" b="23495"/>
+            <wp:effectExtent l="38100" t="38100" r="43180" b="42545"/>
             <wp:docPr id="2019361144" name="Picture 9"/>
             <wp:cNvGraphicFramePr>
               <a:graphicFrameLocks xmlns:a="http://schemas.openxmlformats.org/drawingml/2006/main" noChangeAspect="1"/>
@@ -1143,7 +1143,7 @@
                     <a:prstGeom prst="rect">
                       <a:avLst/>
                     </a:prstGeom>
-                    <a:ln>
+                    <a:ln w="38100">
                       <a:solidFill>
                         <a:schemeClr val="tx1"/>
                       </a:solidFill>
@@ -1175,9 +1175,9 @@
           <w:noProof/>
         </w:rPr>
         <w:drawing>
-          <wp:inline distT="0" distB="0" distL="0" distR="0" wp14:anchorId="26C5FACD" wp14:editId="0D00DCFC">
+          <wp:inline distT="0" distB="0" distL="0" distR="0" wp14:anchorId="26C5FACD" wp14:editId="09A1DF5A">
             <wp:extent cx="6286500" cy="4374515"/>
-            <wp:effectExtent l="19050" t="19050" r="19050" b="26035"/>
+            <wp:effectExtent l="38100" t="38100" r="38100" b="45085"/>
             <wp:docPr id="1843056129" name="Picture 7"/>
             <wp:cNvGraphicFramePr>
               <a:graphicFrameLocks xmlns:a="http://schemas.openxmlformats.org/drawingml/2006/main" noChangeAspect="1"/>
@@ -1210,7 +1210,7 @@
                     <a:prstGeom prst="rect">
                       <a:avLst/>
                     </a:prstGeom>
-                    <a:ln>
+                    <a:ln w="38100">
                       <a:solidFill>
                         <a:schemeClr val="tx1"/>
                       </a:solidFill>
@@ -1236,9 +1236,9 @@
         </w:rPr>
         <w:lastRenderedPageBreak/>
         <w:drawing>
-          <wp:inline distT="0" distB="0" distL="0" distR="0" wp14:anchorId="0BE19B41" wp14:editId="14661CD2">
+          <wp:inline distT="0" distB="0" distL="0" distR="0" wp14:anchorId="0BE19B41" wp14:editId="4A4F46B3">
             <wp:extent cx="6286500" cy="5014595"/>
-            <wp:effectExtent l="0" t="0" r="0" b="0"/>
+            <wp:effectExtent l="38100" t="38100" r="38100" b="33655"/>
             <wp:docPr id="302036644" name="Picture 8"/>
             <wp:cNvGraphicFramePr>
               <a:graphicFrameLocks xmlns:a="http://schemas.openxmlformats.org/drawingml/2006/main" noChangeAspect="1"/>
@@ -1270,6 +1270,11 @@
                     <a:prstGeom prst="rect">
                       <a:avLst/>
                     </a:prstGeom>
+                    <a:ln w="38100">
+                      <a:solidFill>
+                        <a:schemeClr val="tx1"/>
+                      </a:solidFill>
+                    </a:ln>
                   </pic:spPr>
                 </pic:pic>
               </a:graphicData>
@@ -1290,9 +1295,9 @@
           <w:noProof/>
         </w:rPr>
         <w:drawing>
-          <wp:inline distT="0" distB="0" distL="0" distR="0" wp14:anchorId="3824477E" wp14:editId="269454FB">
+          <wp:inline distT="0" distB="0" distL="0" distR="0" wp14:anchorId="3824477E" wp14:editId="736ABB12">
             <wp:extent cx="6286500" cy="1409065"/>
-            <wp:effectExtent l="19050" t="19050" r="19050" b="19685"/>
+            <wp:effectExtent l="38100" t="38100" r="38100" b="38735"/>
             <wp:docPr id="1927219089" name="Picture 10"/>
             <wp:cNvGraphicFramePr>
               <a:graphicFrameLocks xmlns:a="http://schemas.openxmlformats.org/drawingml/2006/main" noChangeAspect="1"/>
@@ -1324,7 +1329,7 @@
                     <a:prstGeom prst="rect">
                       <a:avLst/>
                     </a:prstGeom>
-                    <a:ln>
+                    <a:ln w="38100">
                       <a:solidFill>
                         <a:schemeClr val="tx1"/>
                       </a:solidFill>
@@ -2010,9 +2015,9 @@
           <w:noProof/>
         </w:rPr>
         <w:drawing>
-          <wp:inline distT="0" distB="0" distL="0" distR="0" wp14:anchorId="2685C214" wp14:editId="73C935A0">
+          <wp:inline distT="0" distB="0" distL="0" distR="0" wp14:anchorId="2685C214" wp14:editId="31A3C489">
             <wp:extent cx="6286500" cy="3359785"/>
-            <wp:effectExtent l="19050" t="19050" r="19050" b="12065"/>
+            <wp:effectExtent l="38100" t="38100" r="38100" b="31115"/>
             <wp:docPr id="76405594" name="Picture 11"/>
             <wp:cNvGraphicFramePr>
               <a:graphicFrameLocks xmlns:a="http://schemas.openxmlformats.org/drawingml/2006/main" noChangeAspect="1"/>
@@ -2044,7 +2049,7 @@
                     <a:prstGeom prst="rect">
                       <a:avLst/>
                     </a:prstGeom>
-                    <a:ln>
+                    <a:ln w="38100">
                       <a:solidFill>
                         <a:schemeClr val="tx1"/>
                       </a:solidFill>
@@ -2084,9 +2089,9 @@
         </w:rPr>
         <w:lastRenderedPageBreak/>
         <w:drawing>
-          <wp:inline distT="0" distB="0" distL="0" distR="0" wp14:anchorId="2CA3FD90" wp14:editId="73868DC2">
+          <wp:inline distT="0" distB="0" distL="0" distR="0" wp14:anchorId="2CA3FD90" wp14:editId="079FF719">
             <wp:extent cx="6286500" cy="2754630"/>
-            <wp:effectExtent l="19050" t="19050" r="19050" b="26670"/>
+            <wp:effectExtent l="38100" t="38100" r="38100" b="45720"/>
             <wp:docPr id="1861701679" name="Picture 12"/>
             <wp:cNvGraphicFramePr>
               <a:graphicFrameLocks xmlns:a="http://schemas.openxmlformats.org/drawingml/2006/main" noChangeAspect="1"/>
@@ -2118,7 +2123,7 @@
                     <a:prstGeom prst="rect">
                       <a:avLst/>
                     </a:prstGeom>
-                    <a:ln>
+                    <a:ln w="38100">
                       <a:solidFill>
                         <a:schemeClr val="tx1"/>
                       </a:solidFill>
@@ -2150,9 +2155,9 @@
           <w:noProof/>
         </w:rPr>
         <w:drawing>
-          <wp:inline distT="0" distB="0" distL="0" distR="0" wp14:anchorId="464D2B16" wp14:editId="6BB756B7">
+          <wp:inline distT="0" distB="0" distL="0" distR="0" wp14:anchorId="464D2B16" wp14:editId="4096D1A3">
             <wp:extent cx="6286500" cy="3269615"/>
-            <wp:effectExtent l="0" t="0" r="0" b="6985"/>
+            <wp:effectExtent l="38100" t="38100" r="38100" b="45085"/>
             <wp:docPr id="542487755" name="Picture 13"/>
             <wp:cNvGraphicFramePr>
               <a:graphicFrameLocks xmlns:a="http://schemas.openxmlformats.org/drawingml/2006/main" noChangeAspect="1"/>
@@ -2184,6 +2189,11 @@
                     <a:prstGeom prst="rect">
                       <a:avLst/>
                     </a:prstGeom>
+                    <a:ln w="38100">
+                      <a:solidFill>
+                        <a:schemeClr val="tx1"/>
+                      </a:solidFill>
+                    </a:ln>
                   </pic:spPr>
                 </pic:pic>
               </a:graphicData>
@@ -2212,9 +2222,9 @@
         </w:rPr>
         <w:lastRenderedPageBreak/>
         <w:drawing>
-          <wp:inline distT="0" distB="0" distL="0" distR="0" wp14:anchorId="64FA9144" wp14:editId="09570DC1">
+          <wp:inline distT="0" distB="0" distL="0" distR="0" wp14:anchorId="64FA9144" wp14:editId="7EEEC257">
             <wp:extent cx="6286500" cy="2658745"/>
-            <wp:effectExtent l="0" t="0" r="0" b="8255"/>
+            <wp:effectExtent l="38100" t="38100" r="38100" b="46355"/>
             <wp:docPr id="2142538934" name="Picture 14"/>
             <wp:cNvGraphicFramePr>
               <a:graphicFrameLocks xmlns:a="http://schemas.openxmlformats.org/drawingml/2006/main" noChangeAspect="1"/>
@@ -2246,6 +2256,11 @@
                     <a:prstGeom prst="rect">
                       <a:avLst/>
                     </a:prstGeom>
+                    <a:ln w="38100">
+                      <a:solidFill>
+                        <a:schemeClr val="tx1"/>
+                      </a:solidFill>
+                    </a:ln>
                   </pic:spPr>
                 </pic:pic>
               </a:graphicData>
@@ -2971,9 +2986,9 @@
           <w:color w:val="FF0000"/>
         </w:rPr>
         <w:drawing>
-          <wp:inline distT="0" distB="0" distL="0" distR="0" wp14:anchorId="79879083" wp14:editId="66DDF07D">
+          <wp:inline distT="0" distB="0" distL="0" distR="0" wp14:anchorId="79879083" wp14:editId="7BD00327">
             <wp:extent cx="6286500" cy="1419860"/>
-            <wp:effectExtent l="0" t="0" r="0" b="8890"/>
+            <wp:effectExtent l="38100" t="38100" r="38100" b="46990"/>
             <wp:docPr id="2062954941" name="Picture 15"/>
             <wp:cNvGraphicFramePr>
               <a:graphicFrameLocks xmlns:a="http://schemas.openxmlformats.org/drawingml/2006/main" noChangeAspect="1"/>
@@ -3005,6 +3020,11 @@
                     <a:prstGeom prst="rect">
                       <a:avLst/>
                     </a:prstGeom>
+                    <a:ln w="38100">
+                      <a:solidFill>
+                        <a:schemeClr val="tx1"/>
+                      </a:solidFill>
+                    </a:ln>
                   </pic:spPr>
                 </pic:pic>
               </a:graphicData>
@@ -3048,9 +3068,9 @@
         </w:rPr>
         <w:lastRenderedPageBreak/>
         <w:drawing>
-          <wp:inline distT="0" distB="0" distL="0" distR="0" wp14:anchorId="35C34CAA" wp14:editId="6C43248C">
+          <wp:inline distT="0" distB="0" distL="0" distR="0" wp14:anchorId="35C34CAA" wp14:editId="41538F6E">
             <wp:extent cx="6286500" cy="876935"/>
-            <wp:effectExtent l="0" t="0" r="0" b="0"/>
+            <wp:effectExtent l="38100" t="38100" r="38100" b="37465"/>
             <wp:docPr id="1661030627" name="Picture 16"/>
             <wp:cNvGraphicFramePr>
               <a:graphicFrameLocks xmlns:a="http://schemas.openxmlformats.org/drawingml/2006/main" noChangeAspect="1"/>
@@ -3082,6 +3102,11 @@
                     <a:prstGeom prst="rect">
                       <a:avLst/>
                     </a:prstGeom>
+                    <a:ln w="38100">
+                      <a:solidFill>
+                        <a:schemeClr val="tx1"/>
+                      </a:solidFill>
+                    </a:ln>
                   </pic:spPr>
                 </pic:pic>
               </a:graphicData>
@@ -3115,9 +3140,9 @@
           <w:color w:val="FF0000"/>
         </w:rPr>
         <w:drawing>
-          <wp:inline distT="0" distB="0" distL="0" distR="0" wp14:anchorId="020D294A" wp14:editId="6B1A5531">
+          <wp:inline distT="0" distB="0" distL="0" distR="0" wp14:anchorId="020D294A" wp14:editId="7BFBAE01">
             <wp:extent cx="6286500" cy="1934845"/>
-            <wp:effectExtent l="0" t="0" r="0" b="8255"/>
+            <wp:effectExtent l="38100" t="38100" r="38100" b="46355"/>
             <wp:docPr id="558466490" name="Picture 17"/>
             <wp:cNvGraphicFramePr>
               <a:graphicFrameLocks xmlns:a="http://schemas.openxmlformats.org/drawingml/2006/main" noChangeAspect="1"/>
@@ -3149,6 +3174,11 @@
                     <a:prstGeom prst="rect">
                       <a:avLst/>
                     </a:prstGeom>
+                    <a:ln w="38100">
+                      <a:solidFill>
+                        <a:schemeClr val="tx1"/>
+                      </a:solidFill>
+                    </a:ln>
                   </pic:spPr>
                 </pic:pic>
               </a:graphicData>
@@ -3182,9 +3212,9 @@
           <w:color w:val="FF0000"/>
         </w:rPr>
         <w:drawing>
-          <wp:inline distT="0" distB="0" distL="0" distR="0" wp14:anchorId="3F7EBF20" wp14:editId="296AB5B6">
+          <wp:inline distT="0" distB="0" distL="0" distR="0" wp14:anchorId="3F7EBF20" wp14:editId="65955F38">
             <wp:extent cx="6286500" cy="923925"/>
-            <wp:effectExtent l="19050" t="19050" r="19050" b="28575"/>
+            <wp:effectExtent l="38100" t="38100" r="38100" b="47625"/>
             <wp:docPr id="1210304328" name="Picture 18"/>
             <wp:cNvGraphicFramePr>
               <a:graphicFrameLocks xmlns:a="http://schemas.openxmlformats.org/drawingml/2006/main" noChangeAspect="1"/>
@@ -3216,7 +3246,7 @@
                     <a:prstGeom prst="rect">
                       <a:avLst/>
                     </a:prstGeom>
-                    <a:ln>
+                    <a:ln w="38100">
                       <a:solidFill>
                         <a:schemeClr val="tx1"/>
                       </a:solidFill>
@@ -3850,9 +3880,9 @@
           <w:noProof/>
         </w:rPr>
         <w:drawing>
-          <wp:inline distT="0" distB="0" distL="0" distR="0" wp14:anchorId="27B733AF" wp14:editId="0858F4DA">
+          <wp:inline distT="0" distB="0" distL="0" distR="0" wp14:anchorId="27B733AF" wp14:editId="6C44B926">
             <wp:extent cx="6286500" cy="7529195"/>
-            <wp:effectExtent l="0" t="0" r="0" b="0"/>
+            <wp:effectExtent l="38100" t="38100" r="38100" b="33655"/>
             <wp:docPr id="1642528528" name="Picture 20"/>
             <wp:cNvGraphicFramePr>
               <a:graphicFrameLocks xmlns:a="http://schemas.openxmlformats.org/drawingml/2006/main" noChangeAspect="1"/>
@@ -3884,6 +3914,11 @@
                     <a:prstGeom prst="rect">
                       <a:avLst/>
                     </a:prstGeom>
+                    <a:ln w="38100">
+                      <a:solidFill>
+                        <a:schemeClr val="tx1"/>
+                      </a:solidFill>
+                    </a:ln>
                   </pic:spPr>
                 </pic:pic>
               </a:graphicData>
@@ -3919,9 +3954,9 @@
         </w:rPr>
         <w:lastRenderedPageBreak/>
         <w:drawing>
-          <wp:inline distT="0" distB="0" distL="0" distR="0" wp14:anchorId="11D76ACD" wp14:editId="501AA64D">
+          <wp:inline distT="0" distB="0" distL="0" distR="0" wp14:anchorId="11D76ACD" wp14:editId="4BC87DF8">
             <wp:extent cx="6286500" cy="2853690"/>
-            <wp:effectExtent l="0" t="0" r="0" b="3810"/>
+            <wp:effectExtent l="38100" t="38100" r="38100" b="41910"/>
             <wp:docPr id="989232830" name="Picture 21"/>
             <wp:cNvGraphicFramePr>
               <a:graphicFrameLocks xmlns:a="http://schemas.openxmlformats.org/drawingml/2006/main" noChangeAspect="1"/>
@@ -3953,6 +3988,11 @@
                     <a:prstGeom prst="rect">
                       <a:avLst/>
                     </a:prstGeom>
+                    <a:ln w="38100">
+                      <a:solidFill>
+                        <a:schemeClr val="tx1"/>
+                      </a:solidFill>
+                    </a:ln>
                   </pic:spPr>
                 </pic:pic>
               </a:graphicData>
@@ -3981,9 +4021,9 @@
         </w:rPr>
         <w:lastRenderedPageBreak/>
         <w:drawing>
-          <wp:inline distT="0" distB="0" distL="0" distR="0" wp14:anchorId="5878E9A8" wp14:editId="41B2EEA5">
+          <wp:inline distT="0" distB="0" distL="0" distR="0" wp14:anchorId="5878E9A8" wp14:editId="63EA09A3">
             <wp:extent cx="6286500" cy="7327900"/>
-            <wp:effectExtent l="0" t="0" r="0" b="6350"/>
+            <wp:effectExtent l="38100" t="38100" r="38100" b="44450"/>
             <wp:docPr id="1704317022" name="Picture 22"/>
             <wp:cNvGraphicFramePr>
               <a:graphicFrameLocks xmlns:a="http://schemas.openxmlformats.org/drawingml/2006/main" noChangeAspect="1"/>
@@ -4015,6 +4055,11 @@
                     <a:prstGeom prst="rect">
                       <a:avLst/>
                     </a:prstGeom>
+                    <a:ln w="38100">
+                      <a:solidFill>
+                        <a:schemeClr val="tx1"/>
+                      </a:solidFill>
+                    </a:ln>
                   </pic:spPr>
                 </pic:pic>
               </a:graphicData>
@@ -4730,9 +4775,9 @@
           <w:noProof/>
         </w:rPr>
         <w:drawing>
-          <wp:inline distT="0" distB="0" distL="0" distR="0" wp14:anchorId="2AE3E117" wp14:editId="7D3E5CA7">
+          <wp:inline distT="0" distB="0" distL="0" distR="0" wp14:anchorId="2AE3E117" wp14:editId="744752B6">
             <wp:extent cx="6286500" cy="1826260"/>
-            <wp:effectExtent l="19050" t="19050" r="19050" b="21590"/>
+            <wp:effectExtent l="38100" t="38100" r="38100" b="40640"/>
             <wp:docPr id="1987581967" name="Picture 23"/>
             <wp:cNvGraphicFramePr>
               <a:graphicFrameLocks xmlns:a="http://schemas.openxmlformats.org/drawingml/2006/main" noChangeAspect="1"/>
@@ -4764,7 +4809,7 @@
                     <a:prstGeom prst="rect">
                       <a:avLst/>
                     </a:prstGeom>
-                    <a:ln>
+                    <a:ln w="38100">
                       <a:solidFill>
                         <a:schemeClr val="tx1"/>
                       </a:solidFill>
@@ -4797,9 +4842,9 @@
         </w:rPr>
         <w:lastRenderedPageBreak/>
         <w:drawing>
-          <wp:inline distT="0" distB="0" distL="0" distR="0" wp14:anchorId="05B1A91F" wp14:editId="2E105244">
+          <wp:inline distT="0" distB="0" distL="0" distR="0" wp14:anchorId="05B1A91F" wp14:editId="10D9774E">
             <wp:extent cx="6286500" cy="2845435"/>
-            <wp:effectExtent l="19050" t="19050" r="19050" b="12065"/>
+            <wp:effectExtent l="38100" t="38100" r="38100" b="31115"/>
             <wp:docPr id="1403327006" name="Picture 24"/>
             <wp:cNvGraphicFramePr>
               <a:graphicFrameLocks xmlns:a="http://schemas.openxmlformats.org/drawingml/2006/main" noChangeAspect="1"/>
@@ -4831,7 +4876,7 @@
                     <a:prstGeom prst="rect">
                       <a:avLst/>
                     </a:prstGeom>
-                    <a:ln>
+                    <a:ln w="38100">
                       <a:solidFill>
                         <a:schemeClr val="tx1"/>
                       </a:solidFill>
@@ -4863,9 +4908,9 @@
           <w:noProof/>
         </w:rPr>
         <w:drawing>
-          <wp:inline distT="0" distB="0" distL="0" distR="0" wp14:anchorId="7EB8CE6A" wp14:editId="55D88069">
+          <wp:inline distT="0" distB="0" distL="0" distR="0" wp14:anchorId="7EB8CE6A" wp14:editId="24A94856">
             <wp:extent cx="6286500" cy="3335655"/>
-            <wp:effectExtent l="0" t="0" r="0" b="0"/>
+            <wp:effectExtent l="38100" t="38100" r="38100" b="36195"/>
             <wp:docPr id="1575122173" name="Picture 25"/>
             <wp:cNvGraphicFramePr>
               <a:graphicFrameLocks xmlns:a="http://schemas.openxmlformats.org/drawingml/2006/main" noChangeAspect="1"/>
@@ -4897,6 +4942,11 @@
                     <a:prstGeom prst="rect">
                       <a:avLst/>
                     </a:prstGeom>
+                    <a:ln w="38100">
+                      <a:solidFill>
+                        <a:schemeClr val="tx1"/>
+                      </a:solidFill>
+                    </a:ln>
                   </pic:spPr>
                 </pic:pic>
               </a:graphicData>
@@ -4918,9 +4968,9 @@
         </w:rPr>
         <w:lastRenderedPageBreak/>
         <w:drawing>
-          <wp:inline distT="0" distB="0" distL="0" distR="0" wp14:anchorId="163E80F4" wp14:editId="7C792F5B">
+          <wp:inline distT="0" distB="0" distL="0" distR="0" wp14:anchorId="163E80F4" wp14:editId="6A25EB80">
             <wp:extent cx="6286500" cy="3239135"/>
-            <wp:effectExtent l="0" t="0" r="0" b="0"/>
+            <wp:effectExtent l="38100" t="38100" r="38100" b="37465"/>
             <wp:docPr id="1866194200" name="Picture 26"/>
             <wp:cNvGraphicFramePr>
               <a:graphicFrameLocks xmlns:a="http://schemas.openxmlformats.org/drawingml/2006/main" noChangeAspect="1"/>
@@ -4952,6 +5002,11 @@
                     <a:prstGeom prst="rect">
                       <a:avLst/>
                     </a:prstGeom>
+                    <a:ln w="38100">
+                      <a:solidFill>
+                        <a:schemeClr val="tx1"/>
+                      </a:solidFill>
+                    </a:ln>
                   </pic:spPr>
                 </pic:pic>
               </a:graphicData>
@@ -5676,9 +5731,9 @@
           <w:noProof/>
         </w:rPr>
         <w:drawing>
-          <wp:inline distT="0" distB="0" distL="0" distR="0" wp14:anchorId="1D1034D7" wp14:editId="19ADC4FB">
+          <wp:inline distT="0" distB="0" distL="0" distR="0" wp14:anchorId="1D1034D7" wp14:editId="3E11148A">
             <wp:extent cx="6286500" cy="4340860"/>
-            <wp:effectExtent l="0" t="0" r="0" b="2540"/>
+            <wp:effectExtent l="38100" t="38100" r="38100" b="40640"/>
             <wp:docPr id="447097569" name="Picture 27"/>
             <wp:cNvGraphicFramePr>
               <a:graphicFrameLocks xmlns:a="http://schemas.openxmlformats.org/drawingml/2006/main" noChangeAspect="1"/>
@@ -5710,6 +5765,11 @@
                     <a:prstGeom prst="rect">
                       <a:avLst/>
                     </a:prstGeom>
+                    <a:ln w="38100">
+                      <a:solidFill>
+                        <a:schemeClr val="tx1"/>
+                      </a:solidFill>
+                    </a:ln>
                   </pic:spPr>
                 </pic:pic>
               </a:graphicData>
@@ -5738,9 +5798,9 @@
         </w:rPr>
         <w:lastRenderedPageBreak/>
         <w:drawing>
-          <wp:inline distT="0" distB="0" distL="0" distR="0" wp14:anchorId="485B3E8A" wp14:editId="6B5985C7">
+          <wp:inline distT="0" distB="0" distL="0" distR="0" wp14:anchorId="485B3E8A" wp14:editId="35882AC2">
             <wp:extent cx="6286500" cy="6466205"/>
-            <wp:effectExtent l="0" t="0" r="0" b="0"/>
+            <wp:effectExtent l="38100" t="38100" r="38100" b="29845"/>
             <wp:docPr id="1147728898" name="Picture 28"/>
             <wp:cNvGraphicFramePr>
               <a:graphicFrameLocks xmlns:a="http://schemas.openxmlformats.org/drawingml/2006/main" noChangeAspect="1"/>
@@ -5773,6 +5833,11 @@
                     <a:prstGeom prst="rect">
                       <a:avLst/>
                     </a:prstGeom>
+                    <a:ln w="38100">
+                      <a:solidFill>
+                        <a:schemeClr val="tx1"/>
+                      </a:solidFill>
+                    </a:ln>
                   </pic:spPr>
                 </pic:pic>
               </a:graphicData>
@@ -5801,9 +5866,9 @@
         </w:rPr>
         <w:lastRenderedPageBreak/>
         <w:drawing>
-          <wp:inline distT="0" distB="0" distL="0" distR="0" wp14:anchorId="524674F1" wp14:editId="17D5896C">
+          <wp:inline distT="0" distB="0" distL="0" distR="0" wp14:anchorId="524674F1" wp14:editId="13D9F28C">
             <wp:extent cx="6286500" cy="2829560"/>
-            <wp:effectExtent l="0" t="0" r="0" b="8890"/>
+            <wp:effectExtent l="38100" t="38100" r="38100" b="46990"/>
             <wp:docPr id="503480126" name="Picture 29"/>
             <wp:cNvGraphicFramePr>
               <a:graphicFrameLocks xmlns:a="http://schemas.openxmlformats.org/drawingml/2006/main" noChangeAspect="1"/>
@@ -5835,6 +5900,11 @@
                     <a:prstGeom prst="rect">
                       <a:avLst/>
                     </a:prstGeom>
+                    <a:ln w="38100">
+                      <a:solidFill>
+                        <a:schemeClr val="tx1"/>
+                      </a:solidFill>
+                    </a:ln>
                   </pic:spPr>
                 </pic:pic>
               </a:graphicData>
@@ -5863,9 +5933,9 @@
         </w:rPr>
         <w:lastRenderedPageBreak/>
         <w:drawing>
-          <wp:inline distT="0" distB="0" distL="0" distR="0" wp14:anchorId="2D240FDA" wp14:editId="692FD70A">
+          <wp:inline distT="0" distB="0" distL="0" distR="0" wp14:anchorId="2D240FDA" wp14:editId="0085DD58">
             <wp:extent cx="6286500" cy="7995920"/>
-            <wp:effectExtent l="0" t="0" r="0" b="5080"/>
+            <wp:effectExtent l="38100" t="38100" r="38100" b="43180"/>
             <wp:docPr id="941175523" name="Picture 31"/>
             <wp:cNvGraphicFramePr>
               <a:graphicFrameLocks xmlns:a="http://schemas.openxmlformats.org/drawingml/2006/main" noChangeAspect="1"/>
@@ -5897,6 +5967,11 @@
                     <a:prstGeom prst="rect">
                       <a:avLst/>
                     </a:prstGeom>
+                    <a:ln w="38100">
+                      <a:solidFill>
+                        <a:schemeClr val="tx1"/>
+                      </a:solidFill>
+                    </a:ln>
                   </pic:spPr>
                 </pic:pic>
               </a:graphicData>
@@ -6450,9 +6525,9 @@
           <w:noProof/>
         </w:rPr>
         <w:drawing>
-          <wp:inline distT="0" distB="0" distL="0" distR="0" wp14:anchorId="5B068823" wp14:editId="6C737E87">
+          <wp:inline distT="0" distB="0" distL="0" distR="0" wp14:anchorId="5B068823" wp14:editId="695B9B87">
             <wp:extent cx="6286500" cy="7683500"/>
-            <wp:effectExtent l="0" t="0" r="0" b="0"/>
+            <wp:effectExtent l="38100" t="38100" r="38100" b="31750"/>
             <wp:docPr id="971979444" name="Picture 32"/>
             <wp:cNvGraphicFramePr>
               <a:graphicFrameLocks xmlns:a="http://schemas.openxmlformats.org/drawingml/2006/main" noChangeAspect="1"/>
@@ -6484,6 +6559,11 @@
                     <a:prstGeom prst="rect">
                       <a:avLst/>
                     </a:prstGeom>
+                    <a:ln w="38100">
+                      <a:solidFill>
+                        <a:schemeClr val="tx1"/>
+                      </a:solidFill>
+                    </a:ln>
                   </pic:spPr>
                 </pic:pic>
               </a:graphicData>
@@ -6519,9 +6599,9 @@
         </w:rPr>
         <w:lastRenderedPageBreak/>
         <w:drawing>
-          <wp:inline distT="0" distB="0" distL="0" distR="0" wp14:anchorId="0C27795C" wp14:editId="066FBA86">
+          <wp:inline distT="0" distB="0" distL="0" distR="0" wp14:anchorId="0C27795C" wp14:editId="61EC2F9D">
             <wp:extent cx="6286500" cy="2708910"/>
-            <wp:effectExtent l="0" t="0" r="0" b="0"/>
+            <wp:effectExtent l="38100" t="38100" r="38100" b="34290"/>
             <wp:docPr id="2045020740" name="Picture 33"/>
             <wp:cNvGraphicFramePr>
               <a:graphicFrameLocks xmlns:a="http://schemas.openxmlformats.org/drawingml/2006/main" noChangeAspect="1"/>
@@ -6553,6 +6633,11 @@
                     <a:prstGeom prst="rect">
                       <a:avLst/>
                     </a:prstGeom>
+                    <a:ln w="38100">
+                      <a:solidFill>
+                        <a:schemeClr val="tx1"/>
+                      </a:solidFill>
+                    </a:ln>
                   </pic:spPr>
                 </pic:pic>
               </a:graphicData>
@@ -6580,9 +6665,9 @@
           <w:noProof/>
         </w:rPr>
         <w:drawing>
-          <wp:inline distT="0" distB="0" distL="0" distR="0" wp14:anchorId="21DC179E" wp14:editId="1E7EB7B9">
+          <wp:inline distT="0" distB="0" distL="0" distR="0" wp14:anchorId="21DC179E" wp14:editId="321F0F26">
             <wp:extent cx="5125165" cy="2419688"/>
-            <wp:effectExtent l="0" t="0" r="0" b="0"/>
+            <wp:effectExtent l="38100" t="38100" r="37465" b="38100"/>
             <wp:docPr id="267707552" name="Picture 34"/>
             <wp:cNvGraphicFramePr>
               <a:graphicFrameLocks xmlns:a="http://schemas.openxmlformats.org/drawingml/2006/main" noChangeAspect="1"/>
@@ -6614,6 +6699,11 @@
                     <a:prstGeom prst="rect">
                       <a:avLst/>
                     </a:prstGeom>
+                    <a:ln w="38100">
+                      <a:solidFill>
+                        <a:schemeClr val="tx1"/>
+                      </a:solidFill>
+                    </a:ln>
                   </pic:spPr>
                 </pic:pic>
               </a:graphicData>
@@ -6642,9 +6732,9 @@
         </w:rPr>
         <w:lastRenderedPageBreak/>
         <w:drawing>
-          <wp:inline distT="0" distB="0" distL="0" distR="0" wp14:anchorId="64F19A7D" wp14:editId="20BA49BD">
+          <wp:inline distT="0" distB="0" distL="0" distR="0" wp14:anchorId="64F19A7D" wp14:editId="28EEA927">
             <wp:extent cx="6286500" cy="8483600"/>
-            <wp:effectExtent l="0" t="0" r="0" b="0"/>
+            <wp:effectExtent l="38100" t="38100" r="38100" b="31750"/>
             <wp:docPr id="969134685" name="Picture 35"/>
             <wp:cNvGraphicFramePr>
               <a:graphicFrameLocks xmlns:a="http://schemas.openxmlformats.org/drawingml/2006/main" noChangeAspect="1"/>
@@ -6676,6 +6766,11 @@
                     <a:prstGeom prst="rect">
                       <a:avLst/>
                     </a:prstGeom>
+                    <a:ln w="38100">
+                      <a:solidFill>
+                        <a:schemeClr val="tx1"/>
+                      </a:solidFill>
+                    </a:ln>
                   </pic:spPr>
                 </pic:pic>
               </a:graphicData>
@@ -7129,9 +7224,9 @@
           <w:noProof/>
         </w:rPr>
         <w:drawing>
-          <wp:inline distT="0" distB="0" distL="0" distR="0" wp14:anchorId="1CEEA47E" wp14:editId="3D770AAD">
+          <wp:inline distT="0" distB="0" distL="0" distR="0" wp14:anchorId="1CEEA47E" wp14:editId="21C517EC">
             <wp:extent cx="6286500" cy="1515745"/>
-            <wp:effectExtent l="0" t="0" r="0" b="8255"/>
+            <wp:effectExtent l="38100" t="38100" r="38100" b="46355"/>
             <wp:docPr id="379428361" name="Picture 36"/>
             <wp:cNvGraphicFramePr>
               <a:graphicFrameLocks xmlns:a="http://schemas.openxmlformats.org/drawingml/2006/main" noChangeAspect="1"/>
@@ -7163,6 +7258,11 @@
                     <a:prstGeom prst="rect">
                       <a:avLst/>
                     </a:prstGeom>
+                    <a:ln w="38100">
+                      <a:solidFill>
+                        <a:schemeClr val="tx1"/>
+                      </a:solidFill>
+                    </a:ln>
                   </pic:spPr>
                 </pic:pic>
               </a:graphicData>
@@ -7190,9 +7290,9 @@
           <w:noProof/>
         </w:rPr>
         <w:drawing>
-          <wp:inline distT="0" distB="0" distL="0" distR="0" wp14:anchorId="55601C26" wp14:editId="1FCCD1E6">
+          <wp:inline distT="0" distB="0" distL="0" distR="0" wp14:anchorId="55601C26" wp14:editId="4EBF4EC9">
             <wp:extent cx="6286500" cy="1759585"/>
-            <wp:effectExtent l="0" t="0" r="0" b="0"/>
+            <wp:effectExtent l="38100" t="38100" r="38100" b="31115"/>
             <wp:docPr id="1417839466" name="Picture 37"/>
             <wp:cNvGraphicFramePr>
               <a:graphicFrameLocks xmlns:a="http://schemas.openxmlformats.org/drawingml/2006/main" noChangeAspect="1"/>
@@ -7224,6 +7324,11 @@
                     <a:prstGeom prst="rect">
                       <a:avLst/>
                     </a:prstGeom>
+                    <a:ln w="38100">
+                      <a:solidFill>
+                        <a:schemeClr val="tx1"/>
+                      </a:solidFill>
+                    </a:ln>
                   </pic:spPr>
                 </pic:pic>
               </a:graphicData>
@@ -7907,9 +8012,9 @@
           <w:noProof/>
         </w:rPr>
         <w:drawing>
-          <wp:inline distT="0" distB="0" distL="0" distR="0" wp14:anchorId="77D5DDF5" wp14:editId="55F5228E">
+          <wp:inline distT="0" distB="0" distL="0" distR="0" wp14:anchorId="77D5DDF5" wp14:editId="1F190BF0">
             <wp:extent cx="6286500" cy="3208020"/>
-            <wp:effectExtent l="0" t="0" r="0" b="0"/>
+            <wp:effectExtent l="38100" t="38100" r="38100" b="30480"/>
             <wp:docPr id="1147846645" name="Picture 38"/>
             <wp:cNvGraphicFramePr>
               <a:graphicFrameLocks xmlns:a="http://schemas.openxmlformats.org/drawingml/2006/main" noChangeAspect="1"/>
@@ -7941,6 +8046,11 @@
                     <a:prstGeom prst="rect">
                       <a:avLst/>
                     </a:prstGeom>
+                    <a:ln w="38100">
+                      <a:solidFill>
+                        <a:schemeClr val="tx1"/>
+                      </a:solidFill>
+                    </a:ln>
                   </pic:spPr>
                 </pic:pic>
               </a:graphicData>
@@ -7969,9 +8079,9 @@
         </w:rPr>
         <w:lastRenderedPageBreak/>
         <w:drawing>
-          <wp:inline distT="0" distB="0" distL="0" distR="0" wp14:anchorId="721929A9" wp14:editId="425CC833">
+          <wp:inline distT="0" distB="0" distL="0" distR="0" wp14:anchorId="721929A9" wp14:editId="78F1AA79">
             <wp:extent cx="6286500" cy="3042920"/>
-            <wp:effectExtent l="0" t="0" r="0" b="5080"/>
+            <wp:effectExtent l="38100" t="38100" r="38100" b="43180"/>
             <wp:docPr id="1818127022" name="Picture 39"/>
             <wp:cNvGraphicFramePr>
               <a:graphicFrameLocks xmlns:a="http://schemas.openxmlformats.org/drawingml/2006/main" noChangeAspect="1"/>
@@ -8003,6 +8113,11 @@
                     <a:prstGeom prst="rect">
                       <a:avLst/>
                     </a:prstGeom>
+                    <a:ln w="38100">
+                      <a:solidFill>
+                        <a:schemeClr val="tx1"/>
+                      </a:solidFill>
+                    </a:ln>
                   </pic:spPr>
                 </pic:pic>
               </a:graphicData>
@@ -8030,9 +8145,9 @@
           <w:noProof/>
         </w:rPr>
         <w:drawing>
-          <wp:inline distT="0" distB="0" distL="0" distR="0" wp14:anchorId="31629883" wp14:editId="67A50FD2">
+          <wp:inline distT="0" distB="0" distL="0" distR="0" wp14:anchorId="31629883" wp14:editId="0B45343C">
             <wp:extent cx="6286500" cy="3053080"/>
-            <wp:effectExtent l="0" t="0" r="0" b="0"/>
+            <wp:effectExtent l="38100" t="38100" r="38100" b="33020"/>
             <wp:docPr id="914343533" name="Picture 40"/>
             <wp:cNvGraphicFramePr>
               <a:graphicFrameLocks xmlns:a="http://schemas.openxmlformats.org/drawingml/2006/main" noChangeAspect="1"/>
@@ -8064,6 +8179,11 @@
                     <a:prstGeom prst="rect">
                       <a:avLst/>
                     </a:prstGeom>
+                    <a:ln w="38100">
+                      <a:solidFill>
+                        <a:schemeClr val="tx1"/>
+                      </a:solidFill>
+                    </a:ln>
                   </pic:spPr>
                 </pic:pic>
               </a:graphicData>
@@ -8092,9 +8212,9 @@
         </w:rPr>
         <w:lastRenderedPageBreak/>
         <w:drawing>
-          <wp:inline distT="0" distB="0" distL="0" distR="0" wp14:anchorId="1BB7EC43" wp14:editId="2173843E">
+          <wp:inline distT="0" distB="0" distL="0" distR="0" wp14:anchorId="1BB7EC43" wp14:editId="4213C3A4">
             <wp:extent cx="6286500" cy="3081655"/>
-            <wp:effectExtent l="0" t="0" r="0" b="4445"/>
+            <wp:effectExtent l="38100" t="38100" r="38100" b="42545"/>
             <wp:docPr id="1011476683" name="Picture 41"/>
             <wp:cNvGraphicFramePr>
               <a:graphicFrameLocks xmlns:a="http://schemas.openxmlformats.org/drawingml/2006/main" noChangeAspect="1"/>
@@ -8126,6 +8246,11 @@
                     <a:prstGeom prst="rect">
                       <a:avLst/>
                     </a:prstGeom>
+                    <a:ln w="38100">
+                      <a:solidFill>
+                        <a:schemeClr val="tx1"/>
+                      </a:solidFill>
+                    </a:ln>
                   </pic:spPr>
                 </pic:pic>
               </a:graphicData>
@@ -8751,9 +8876,9 @@
           <w:noProof/>
         </w:rPr>
         <w:drawing>
-          <wp:inline distT="0" distB="0" distL="0" distR="0" wp14:anchorId="6E5B5E82" wp14:editId="1BE59C34">
+          <wp:inline distT="0" distB="0" distL="0" distR="0" wp14:anchorId="6E5B5E82" wp14:editId="4652DE5C">
             <wp:extent cx="6286500" cy="2299970"/>
-            <wp:effectExtent l="0" t="0" r="0" b="5080"/>
+            <wp:effectExtent l="38100" t="38100" r="38100" b="43180"/>
             <wp:docPr id="2129689181" name="Picture 42"/>
             <wp:cNvGraphicFramePr>
               <a:graphicFrameLocks xmlns:a="http://schemas.openxmlformats.org/drawingml/2006/main" noChangeAspect="1"/>
@@ -8785,6 +8910,11 @@
                     <a:prstGeom prst="rect">
                       <a:avLst/>
                     </a:prstGeom>
+                    <a:ln w="38100">
+                      <a:solidFill>
+                        <a:schemeClr val="tx1"/>
+                      </a:solidFill>
+                    </a:ln>
                   </pic:spPr>
                 </pic:pic>
               </a:graphicData>
@@ -8812,9 +8942,9 @@
           <w:noProof/>
         </w:rPr>
         <w:drawing>
-          <wp:inline distT="0" distB="0" distL="0" distR="0" wp14:anchorId="5C6485DD" wp14:editId="2E0A1376">
+          <wp:inline distT="0" distB="0" distL="0" distR="0" wp14:anchorId="5C6485DD" wp14:editId="6FEF155F">
             <wp:extent cx="6286500" cy="2383155"/>
-            <wp:effectExtent l="0" t="0" r="0" b="0"/>
+            <wp:effectExtent l="38100" t="38100" r="38100" b="36195"/>
             <wp:docPr id="706021675" name="Picture 43"/>
             <wp:cNvGraphicFramePr>
               <a:graphicFrameLocks xmlns:a="http://schemas.openxmlformats.org/drawingml/2006/main" noChangeAspect="1"/>
@@ -8846,6 +8976,11 @@
                     <a:prstGeom prst="rect">
                       <a:avLst/>
                     </a:prstGeom>
+                    <a:ln w="38100">
+                      <a:solidFill>
+                        <a:schemeClr val="tx1"/>
+                      </a:solidFill>
+                    </a:ln>
                   </pic:spPr>
                 </pic:pic>
               </a:graphicData>

</xml_diff>